<commit_message>
updated test plan 1
</commit_message>
<xml_diff>
--- a/docs/InceptionIteration2/TestPlan1.docx
+++ b/docs/InceptionIteration2/TestPlan1.docx
@@ -355,6 +355,24 @@
           <w:rtl w:val="0"/>
         </w:rPr>
         <w:t xml:space="preserve">Knowledge of core XMPP functionality.</w:t>
+      </w:r>
+    </w:p>
+    <w:p>
+      <w:pPr>
+        <w:numPr>
+          <w:ilvl w:val="0"/>
+          <w:numId w:val="1"/>
+        </w:numPr>
+        <w:pBdr/>
+        <w:ind w:left="360"/>
+        <w:contextualSpacing w:val="1"/>
+        <w:rPr/>
+      </w:pPr>
+      <w:r>
+        <w:rPr>
+          <w:rtl w:val="0"/>
+        </w:rPr>
+        <w:t xml:space="preserve">Knowledge of Maven build tools.</w:t>
       </w:r>
       <w:r>
         <w:rPr>

</xml_diff>